<commit_message>
updated paperwork, will need to update more later
</commit_message>
<xml_diff>
--- a/The Plan.docx
+++ b/The Plan.docx
@@ -38,7 +38,15 @@
         <w:jc w:val="center"/>
       </w:pPr>
       <w:r>
-        <w:t>Specifically:  The overall testing plan for the CoApp project.</w:t>
+        <w:t xml:space="preserve">Specifically:  The overall testing plan for the </w:t>
+      </w:r>
+      <w:proofErr w:type="spellStart"/>
+      <w:r>
+        <w:t>CoApp</w:t>
+      </w:r>
+      <w:proofErr w:type="spellEnd"/>
+      <w:r>
+        <w:t xml:space="preserve"> project.</w:t>
       </w:r>
     </w:p>
     <w:p>
@@ -2462,8 +2470,13 @@
         <w:pStyle w:val="Heading3"/>
       </w:pPr>
       <w:bookmarkStart w:id="4" w:name="_Toc296585984"/>
-      <w:r>
-        <w:t>Dev-side full-system</w:t>
+      <w:proofErr w:type="spellStart"/>
+      <w:r>
+        <w:t>Dev</w:t>
+      </w:r>
+      <w:proofErr w:type="spellEnd"/>
+      <w:r>
+        <w:t>-side full-system</w:t>
       </w:r>
       <w:bookmarkEnd w:id="4"/>
     </w:p>
@@ -2472,7 +2485,15 @@
         <w:pStyle w:val="Heading4"/>
       </w:pPr>
       <w:r>
-        <w:t>This requires that test runs be performed, on multiple packages, from the initial state of just the package source code.  The results of these test runs should be fully compiled and processed packages.  A complete package creation cycle should require as few steps for the dev as possible.</w:t>
+        <w:t xml:space="preserve">This requires that test runs be performed, on multiple packages, from the initial state of just the package source code.  The results of these test runs should be fully compiled and processed packages.  A complete package creation cycle should require as few steps for the </w:t>
+      </w:r>
+      <w:proofErr w:type="spellStart"/>
+      <w:r>
+        <w:t>dev</w:t>
+      </w:r>
+      <w:proofErr w:type="spellEnd"/>
+      <w:r>
+        <w:t xml:space="preserve"> as possible.</w:t>
       </w:r>
     </w:p>
     <w:p>
@@ -2574,14 +2595,35 @@
       <w:r>
         <w:t xml:space="preserve">the </w:t>
       </w:r>
-      <w:r>
-        <w:t xml:space="preserve">Dev </w:t>
-      </w:r>
-      <w:r>
-        <w:t xml:space="preserve">tools are in a functionally usable state, a test must be run for each package expected to be available (at least for initial release), each beginning from a blank slate with CoApp not yet installed on the test system, and each ending with the package </w:t>
-      </w:r>
-      <w:r>
-        <w:t>having been successfully created and CoApp having been (cleanly!) removed from the system.</w:t>
+      <w:proofErr w:type="spellStart"/>
+      <w:r>
+        <w:t>Dev</w:t>
+      </w:r>
+      <w:proofErr w:type="spellEnd"/>
+      <w:r>
+        <w:t xml:space="preserve"> </w:t>
+      </w:r>
+      <w:r>
+        <w:t xml:space="preserve">tools are in a functionally usable state, a test must be run for each package expected to be available (at least for initial release), each beginning from a blank slate with </w:t>
+      </w:r>
+      <w:proofErr w:type="spellStart"/>
+      <w:r>
+        <w:t>CoApp</w:t>
+      </w:r>
+      <w:proofErr w:type="spellEnd"/>
+      <w:r>
+        <w:t xml:space="preserve"> not yet installed on the test system, and each ending with the package </w:t>
+      </w:r>
+      <w:r>
+        <w:t xml:space="preserve">having been successfully created and </w:t>
+      </w:r>
+      <w:proofErr w:type="spellStart"/>
+      <w:r>
+        <w:t>CoApp</w:t>
+      </w:r>
+      <w:proofErr w:type="spellEnd"/>
+      <w:r>
+        <w:t xml:space="preserve"> having been (cleanly!) removed from the system.</w:t>
       </w:r>
     </w:p>
     <w:p>
@@ -2589,7 +2631,23 @@
         <w:pStyle w:val="Heading4"/>
       </w:pPr>
       <w:r>
-        <w:t>Once all client-side components are in a functional state, tests should be built which will start from a bare system (no CoApp), install CoApp (by any of a series of available means), install the major packages, and confirm proper function of the installed packages.</w:t>
+        <w:t xml:space="preserve">Once all client-side components are in a functional state, tests should be built which will start from a bare system (no </w:t>
+      </w:r>
+      <w:proofErr w:type="spellStart"/>
+      <w:r>
+        <w:t>CoApp</w:t>
+      </w:r>
+      <w:proofErr w:type="spellEnd"/>
+      <w:r>
+        <w:t xml:space="preserve">), install </w:t>
+      </w:r>
+      <w:proofErr w:type="spellStart"/>
+      <w:r>
+        <w:t>CoApp</w:t>
+      </w:r>
+      <w:proofErr w:type="spellEnd"/>
+      <w:r>
+        <w:t xml:space="preserve"> (by any of a series of available means), install the major packages, and confirm proper function of the installed packages.</w:t>
       </w:r>
     </w:p>
     <w:p>
@@ -2605,13 +2663,29 @@
         <w:pStyle w:val="Heading4"/>
       </w:pPr>
       <w:r>
-        <w:t xml:space="preserve">Again, after the above client-side tests are possible, additional tests must be generated to confirm that CoApp can be safely and </w:t>
+        <w:t xml:space="preserve">Again, after the above client-side tests are possible, additional tests must be generated to confirm that </w:t>
+      </w:r>
+      <w:proofErr w:type="spellStart"/>
+      <w:r>
+        <w:t>CoApp</w:t>
+      </w:r>
+      <w:proofErr w:type="spellEnd"/>
+      <w:r>
+        <w:t xml:space="preserve"> can be safely and </w:t>
       </w:r>
       <w:r>
         <w:t>cleanly</w:t>
       </w:r>
       <w:r>
-        <w:t xml:space="preserve"> removed, and that the removal of CoApp does not adversely affect ANY installed packages on the system.</w:t>
+        <w:t xml:space="preserve"> removed, and that the removal of </w:t>
+      </w:r>
+      <w:proofErr w:type="spellStart"/>
+      <w:r>
+        <w:t>CoApp</w:t>
+      </w:r>
+      <w:proofErr w:type="spellEnd"/>
+      <w:r>
+        <w:t xml:space="preserve"> does not adversely affect ANY installed packages on the system.</w:t>
       </w:r>
     </w:p>
     <w:p>
@@ -2639,7 +2713,15 @@
         <w:pStyle w:val="Heading4"/>
       </w:pPr>
       <w:r>
-        <w:t>It is expected that all dev tools will function properly under valid inputs.  All command-line switches should operate correctly, both individually and in combination with all other valid switches.</w:t>
+        <w:t xml:space="preserve">It is expected that all </w:t>
+      </w:r>
+      <w:proofErr w:type="spellStart"/>
+      <w:r>
+        <w:t>dev</w:t>
+      </w:r>
+      <w:proofErr w:type="spellEnd"/>
+      <w:r>
+        <w:t xml:space="preserve"> tools will function properly under valid inputs.  All command-line switches should operate correctly, both individually and in combination with all other valid switches.</w:t>
       </w:r>
     </w:p>
     <w:p>
@@ -2647,7 +2729,15 @@
         <w:pStyle w:val="Heading4"/>
       </w:pPr>
       <w:r>
-        <w:t>It is expected that the end-user will be able to install and open CoApp without incident.  The user should be able to connect to a package repository/library, install a package, update that package (and related sub-packages) and uninstall a package without error.</w:t>
+        <w:t xml:space="preserve">It is expected that the end-user will be able to install and open </w:t>
+      </w:r>
+      <w:proofErr w:type="spellStart"/>
+      <w:r>
+        <w:t>CoApp</w:t>
+      </w:r>
+      <w:proofErr w:type="spellEnd"/>
+      <w:r>
+        <w:t xml:space="preserve"> without incident.  The user should be able to connect to a package repository/library, install a package, update that package (and related sub-packages) and uninstall a package without error.</w:t>
       </w:r>
     </w:p>
     <w:p>
@@ -2665,7 +2755,15 @@
         <w:pStyle w:val="Heading4"/>
       </w:pPr>
       <w:r>
-        <w:t>It is expected that all dev tools will perform as in the initial release and, in addition, will fail gracefully and meaningfully on invalid inputs.</w:t>
+        <w:t xml:space="preserve">It is expected that all </w:t>
+      </w:r>
+      <w:proofErr w:type="spellStart"/>
+      <w:r>
+        <w:t>dev</w:t>
+      </w:r>
+      <w:proofErr w:type="spellEnd"/>
+      <w:r>
+        <w:t xml:space="preserve"> tools will perform as in the initial release and, in addition, will fail gracefully and meaningfully on invalid inputs.</w:t>
       </w:r>
     </w:p>
     <w:p>
@@ -2784,8 +2882,20 @@
           <w:sz w:val="20"/>
           <w:szCs w:val="20"/>
         </w:rPr>
-        <w:t>, tiroger</w:t>
-      </w:r>
+        <w:t xml:space="preserve">, </w:t>
+      </w:r>
+      <w:proofErr w:type="spellStart"/>
+      <w:r>
+        <w:rPr>
+          <w:b/>
+          <w:i w:val="0"/>
+          <w:color w:val="auto"/>
+          <w:sz w:val="20"/>
+          <w:szCs w:val="20"/>
+        </w:rPr>
+        <w:t>tiroger</w:t>
+      </w:r>
+      <w:proofErr w:type="spellEnd"/>
       <w:r>
         <w:rPr>
           <w:b/>
@@ -2848,8 +2958,20 @@
           <w:sz w:val="20"/>
           <w:szCs w:val="20"/>
         </w:rPr>
-        <w:t xml:space="preserve">  7/12/11 tiroger</w:t>
-      </w:r>
+        <w:t xml:space="preserve">  7/12/11 </w:t>
+      </w:r>
+      <w:proofErr w:type="spellStart"/>
+      <w:r>
+        <w:rPr>
+          <w:b/>
+          <w:i w:val="0"/>
+          <w:color w:val="auto"/>
+          <w:sz w:val="20"/>
+          <w:szCs w:val="20"/>
+        </w:rPr>
+        <w:t>tiroger</w:t>
+      </w:r>
+      <w:proofErr w:type="spellEnd"/>
       <w:r>
         <w:rPr>
           <w:b/>
@@ -2868,6 +2990,80 @@
       <w:r>
         <w:t>Necessary documentation should include, at a minimum, general description of purpose, parameters, expected pre-conditions, and expected post-conditions of all public members throughout the project.</w:t>
       </w:r>
+      <w:r>
+        <w:rPr>
+          <w:b/>
+          <w:i w:val="0"/>
+          <w:color w:val="auto"/>
+          <w:sz w:val="20"/>
+          <w:szCs w:val="20"/>
+        </w:rPr>
+        <w:t xml:space="preserve"> </w:t>
+      </w:r>
+      <w:r>
+        <w:rPr>
+          <w:b/>
+          <w:i w:val="0"/>
+          <w:color w:val="auto"/>
+          <w:sz w:val="20"/>
+          <w:szCs w:val="20"/>
+        </w:rPr>
+        <w:t xml:space="preserve">(This is presently in progress.  A refactor of the system resulted in much of the core service getting documented.  </w:t>
+      </w:r>
+      <w:proofErr w:type="spellStart"/>
+      <w:r>
+        <w:rPr>
+          <w:b/>
+          <w:i w:val="0"/>
+          <w:color w:val="auto"/>
+          <w:sz w:val="20"/>
+          <w:szCs w:val="20"/>
+        </w:rPr>
+        <w:t>Dev</w:t>
+      </w:r>
+      <w:proofErr w:type="spellEnd"/>
+      <w:r>
+        <w:rPr>
+          <w:b/>
+          <w:i w:val="0"/>
+          <w:color w:val="auto"/>
+          <w:sz w:val="20"/>
+          <w:szCs w:val="20"/>
+        </w:rPr>
+        <w:t xml:space="preserve"> tools and client components are planned for upcoming documentation meetings with community members.</w:t>
+      </w:r>
+      <w:r>
+        <w:rPr>
+          <w:b/>
+          <w:i w:val="0"/>
+          <w:color w:val="auto"/>
+          <w:sz w:val="20"/>
+          <w:szCs w:val="20"/>
+        </w:rPr>
+        <w:t xml:space="preserve">  8/12/11 </w:t>
+      </w:r>
+      <w:proofErr w:type="spellStart"/>
+      <w:r>
+        <w:rPr>
+          <w:b/>
+          <w:i w:val="0"/>
+          <w:color w:val="auto"/>
+          <w:sz w:val="20"/>
+          <w:szCs w:val="20"/>
+        </w:rPr>
+        <w:t>tiroger</w:t>
+      </w:r>
+      <w:proofErr w:type="spellEnd"/>
+      <w:r>
+        <w:rPr>
+          <w:b/>
+          <w:i w:val="0"/>
+          <w:color w:val="auto"/>
+          <w:sz w:val="20"/>
+          <w:szCs w:val="20"/>
+        </w:rPr>
+        <w:t>)</w:t>
+      </w:r>
     </w:p>
     <w:p>
       <w:pPr>
@@ -2895,144 +3091,15 @@
       <w:r>
         <w:t>near-trivial tests, excepting those tests explicitly requested by the developers.</w:t>
       </w:r>
-    </w:p>
-    <w:p>
-      <w:pPr>
-        <w:pStyle w:val="Heading4"/>
-      </w:pPr>
-      <w:r>
-        <w:t>Depending upon the level of community involvement in 2.1.1, it may be possible for serious test development to begin during this initial timeframe.  Based upon experience with the open-source development communities and their general dynamics, this is not highly anticipated.</w:t>
-      </w:r>
-    </w:p>
-    <w:p>
-      <w:pPr>
-        <w:pStyle w:val="Heading2"/>
-      </w:pPr>
-      <w:bookmarkStart w:id="19" w:name="_Toc296585999"/>
-      <w:r>
-        <w:t>Mid-phase Plans</w:t>
-      </w:r>
-      <w:r>
+      <w:r>
+        <w:rPr>
+          <w:b/>
+          <w:i w:val="0"/>
+          <w:color w:val="auto"/>
+          <w:sz w:val="20"/>
+          <w:szCs w:val="20"/>
+        </w:rPr>
         <w:t xml:space="preserve"> </w:t>
-      </w:r>
-      <w:r>
-        <w:rPr>
-          <w:rStyle w:val="QuoteChar"/>
-        </w:rPr>
-        <w:t>(</w:t>
-      </w:r>
-      <w:r>
-        <w:rPr>
-          <w:rStyle w:val="QuoteChar"/>
-        </w:rPr>
-        <w:t>5</w:t>
-      </w:r>
-      <w:r>
-        <w:rPr>
-          <w:rStyle w:val="QuoteChar"/>
-        </w:rPr>
-        <w:t>-</w:t>
-      </w:r>
-      <w:r>
-        <w:rPr>
-          <w:rStyle w:val="QuoteChar"/>
-        </w:rPr>
-        <w:t>8</w:t>
-      </w:r>
-      <w:r>
-        <w:rPr>
-          <w:rStyle w:val="QuoteChar"/>
-        </w:rPr>
-        <w:t xml:space="preserve"> months)</w:t>
-      </w:r>
-      <w:bookmarkEnd w:id="19"/>
-    </w:p>
-    <w:p>
-      <w:pPr>
-        <w:pStyle w:val="Heading3"/>
-      </w:pPr>
-      <w:bookmarkStart w:id="20" w:name="_Toc296586000"/>
-      <w:r>
-        <w:t xml:space="preserve">Test </w:t>
-      </w:r>
-      <w:r>
-        <w:t>development</w:t>
-      </w:r>
-      <w:bookmarkEnd w:id="20"/>
-    </w:p>
-    <w:p>
-      <w:pPr>
-        <w:pStyle w:val="Heading4"/>
-      </w:pPr>
-      <w:r>
-        <w:t>It is expected that the overwhelming majority of test construction will occur during this phase.</w:t>
-      </w:r>
-    </w:p>
-    <w:p>
-      <w:pPr>
-        <w:pStyle w:val="Heading4"/>
-      </w:pPr>
-      <w:r>
-        <w:t>Primary tests for consideration at this time are unit tests to cover individual components, and end-to-end automated build tests to evaluate end-user use scenarios.</w:t>
-      </w:r>
-    </w:p>
-    <w:p>
-      <w:pPr>
-        <w:pStyle w:val="Heading4"/>
-      </w:pPr>
-      <w:r>
-        <w:t>It may be possible to reduce the time necessary to construct the complete test suite, depending</w:t>
-      </w:r>
-      <w:r>
-        <w:t xml:space="preserve"> upon community participation.</w:t>
-      </w:r>
-    </w:p>
-    <w:p>
-      <w:pPr>
-        <w:pStyle w:val="Heading3"/>
-      </w:pPr>
-      <w:bookmarkStart w:id="21" w:name="_Toc296586001"/>
-      <w:r>
-        <w:t>Reporting</w:t>
-      </w:r>
-      <w:bookmarkEnd w:id="21"/>
-    </w:p>
-    <w:p>
-      <w:pPr>
-        <w:pStyle w:val="Heading4"/>
-      </w:pPr>
-      <w:r>
-        <w:t>All instances of significant failures will be reported in the tracking system designated for the project.</w:t>
-      </w:r>
-    </w:p>
-    <w:p>
-      <w:pPr>
-        <w:pStyle w:val="Heading4"/>
-      </w:pPr>
-      <w:r>
-        <w:lastRenderedPageBreak/>
-        <w:t>All issues which are declared “closed” by individuals should be cross-checked independently by the project tester, and re-opened if necessary.</w:t>
-      </w:r>
-    </w:p>
-    <w:p>
-      <w:pPr>
-        <w:pStyle w:val="Heading3"/>
-      </w:pPr>
-      <w:bookmarkStart w:id="22" w:name="_Toc296586002"/>
-      <w:r>
-        <w:t>Automation</w:t>
-      </w:r>
-      <w:bookmarkEnd w:id="22"/>
-    </w:p>
-    <w:p>
-      <w:pPr>
-        <w:pStyle w:val="Heading4"/>
-      </w:pPr>
-      <w:r>
-        <w:t>During this phase, as time allows, appropriate scripts and triggers will be constructed to allow new project changes to be automatically compiled, tested, and failure results relayed to the project tester.</w:t>
-      </w:r>
-      <w:r>
-        <w:t xml:space="preserve">  </w:t>
       </w:r>
       <w:r>
         <w:rPr>
@@ -3052,7 +3119,7 @@
           <w:sz w:val="20"/>
           <w:szCs w:val="20"/>
         </w:rPr>
-        <w:t>Due to compressed time schedule, it is necessary to move up work on end-to-end automation.  Present expectation is to complete basic test automation before returning to work on 2.1.2 and 2.2.1</w:t>
+        <w:t xml:space="preserve">Trivial </w:t>
       </w:r>
       <w:r>
         <w:rPr>
@@ -3062,8 +3129,9 @@
           <w:sz w:val="20"/>
           <w:szCs w:val="20"/>
         </w:rPr>
-        <w:t>.</w:t>
-      </w:r>
+        <w:t xml:space="preserve">testing has been entirely abandoned in light of a recent project refactoring.  Work is in progress for test tools requested by developers.  8/15/11 </w:t>
+      </w:r>
+      <w:proofErr w:type="spellStart"/>
       <w:r>
         <w:rPr>
           <w:b/>
@@ -3072,10 +3140,9 @@
           <w:sz w:val="20"/>
           <w:szCs w:val="20"/>
         </w:rPr>
-        <w:t xml:space="preserve">  7/14/11 tiroger</w:t>
-      </w:r>
-      <w:bookmarkStart w:id="23" w:name="_GoBack"/>
-      <w:bookmarkEnd w:id="23"/>
+        <w:t>tiroger</w:t>
+      </w:r>
+      <w:proofErr w:type="spellEnd"/>
       <w:r>
         <w:rPr>
           <w:b/>
@@ -3089,21 +3156,332 @@
     </w:p>
     <w:p>
       <w:pPr>
+        <w:pStyle w:val="Heading4"/>
+      </w:pPr>
+      <w:r>
+        <w:t>Depending upon the level of community involvement in 2.1.1, it may be possible for serious test development to begin during this initial timeframe.  Based upon experience with the open-source development communities and their general dynamics, this is not highly anticipated.</w:t>
+      </w:r>
+    </w:p>
+    <w:p>
+      <w:pPr>
         <w:pStyle w:val="Heading2"/>
       </w:pPr>
-      <w:bookmarkStart w:id="24" w:name="_Toc296586003"/>
+      <w:bookmarkStart w:id="19" w:name="_Toc296585999"/>
+      <w:r>
+        <w:t>Mid-phase Plans</w:t>
+      </w:r>
+      <w:r>
+        <w:t xml:space="preserve"> </w:t>
+      </w:r>
+      <w:r>
+        <w:rPr>
+          <w:rStyle w:val="QuoteChar"/>
+        </w:rPr>
+        <w:t>(</w:t>
+      </w:r>
+      <w:r>
+        <w:rPr>
+          <w:rStyle w:val="QuoteChar"/>
+        </w:rPr>
+        <w:t>5</w:t>
+      </w:r>
+      <w:r>
+        <w:rPr>
+          <w:rStyle w:val="QuoteChar"/>
+        </w:rPr>
+        <w:t>-</w:t>
+      </w:r>
+      <w:r>
+        <w:rPr>
+          <w:rStyle w:val="QuoteChar"/>
+        </w:rPr>
+        <w:t>8</w:t>
+      </w:r>
+      <w:r>
+        <w:rPr>
+          <w:rStyle w:val="QuoteChar"/>
+        </w:rPr>
+        <w:t xml:space="preserve"> months)</w:t>
+      </w:r>
+      <w:bookmarkEnd w:id="19"/>
+    </w:p>
+    <w:p>
+      <w:pPr>
+        <w:pStyle w:val="Heading3"/>
+      </w:pPr>
+      <w:bookmarkStart w:id="20" w:name="_Toc296586000"/>
+      <w:r>
+        <w:t xml:space="preserve">Test </w:t>
+      </w:r>
+      <w:r>
+        <w:t>development</w:t>
+      </w:r>
+      <w:bookmarkEnd w:id="20"/>
+    </w:p>
+    <w:p>
+      <w:pPr>
+        <w:pStyle w:val="Heading4"/>
+      </w:pPr>
+      <w:r>
+        <w:t>It is expected that the overwhelming majority of test construction will occur during this phase.</w:t>
+      </w:r>
+      <w:r>
+        <w:rPr>
+          <w:b/>
+          <w:i w:val="0"/>
+          <w:color w:val="auto"/>
+          <w:sz w:val="20"/>
+          <w:szCs w:val="20"/>
+        </w:rPr>
+        <w:t xml:space="preserve"> </w:t>
+      </w:r>
+      <w:r>
+        <w:rPr>
+          <w:b/>
+          <w:i w:val="0"/>
+          <w:color w:val="auto"/>
+          <w:sz w:val="20"/>
+          <w:szCs w:val="20"/>
+        </w:rPr>
+        <w:t>(</w:t>
+      </w:r>
+      <w:r>
+        <w:rPr>
+          <w:b/>
+          <w:i w:val="0"/>
+          <w:color w:val="auto"/>
+          <w:sz w:val="20"/>
+          <w:szCs w:val="20"/>
+        </w:rPr>
+        <w:t xml:space="preserve">Original test design plans have been scrapped due to project refactoring.  </w:t>
+      </w:r>
+      <w:proofErr w:type="gramStart"/>
+      <w:r>
+        <w:rPr>
+          <w:b/>
+          <w:i w:val="0"/>
+          <w:color w:val="auto"/>
+          <w:sz w:val="20"/>
+          <w:szCs w:val="20"/>
+        </w:rPr>
+        <w:t>Will update document as new plan develops.</w:t>
+      </w:r>
+      <w:proofErr w:type="gramEnd"/>
+      <w:r>
+        <w:rPr>
+          <w:b/>
+          <w:i w:val="0"/>
+          <w:color w:val="auto"/>
+          <w:sz w:val="20"/>
+          <w:szCs w:val="20"/>
+        </w:rPr>
+        <w:t xml:space="preserve">  8/12/11 </w:t>
+      </w:r>
+      <w:proofErr w:type="spellStart"/>
+      <w:r>
+        <w:rPr>
+          <w:b/>
+          <w:i w:val="0"/>
+          <w:color w:val="auto"/>
+          <w:sz w:val="20"/>
+          <w:szCs w:val="20"/>
+        </w:rPr>
+        <w:t>tiroger</w:t>
+      </w:r>
+      <w:proofErr w:type="spellEnd"/>
+      <w:r>
+        <w:rPr>
+          <w:b/>
+          <w:i w:val="0"/>
+          <w:color w:val="auto"/>
+          <w:sz w:val="20"/>
+          <w:szCs w:val="20"/>
+        </w:rPr>
+        <w:t>)</w:t>
+      </w:r>
+    </w:p>
+    <w:p>
+      <w:pPr>
+        <w:pStyle w:val="Heading4"/>
+      </w:pPr>
+      <w:r>
+        <w:t>Primary tests for consideration at this time are unit tests to cover individual components, and end-to-end automated build tests to evaluate end-user use scenarios.</w:t>
+      </w:r>
+      <w:r>
+        <w:rPr>
+          <w:b/>
+          <w:i w:val="0"/>
+          <w:color w:val="auto"/>
+          <w:sz w:val="20"/>
+          <w:szCs w:val="20"/>
+        </w:rPr>
+        <w:t xml:space="preserve"> </w:t>
+      </w:r>
+      <w:r>
+        <w:rPr>
+          <w:b/>
+          <w:i w:val="0"/>
+          <w:color w:val="auto"/>
+          <w:sz w:val="20"/>
+          <w:szCs w:val="20"/>
+        </w:rPr>
+        <w:t>(</w:t>
+      </w:r>
+      <w:r>
+        <w:rPr>
+          <w:b/>
+          <w:i w:val="0"/>
+          <w:color w:val="auto"/>
+          <w:sz w:val="20"/>
+          <w:szCs w:val="20"/>
+        </w:rPr>
+        <w:t>See note on 2.2.1.1)</w:t>
+      </w:r>
+    </w:p>
+    <w:p>
+      <w:pPr>
+        <w:pStyle w:val="Heading4"/>
+      </w:pPr>
+      <w:r>
+        <w:lastRenderedPageBreak/>
+        <w:t>It may be possible to reduce the time necessary to construct the complete test suite, depending</w:t>
+      </w:r>
+      <w:r>
+        <w:t xml:space="preserve"> upon community participation.</w:t>
+      </w:r>
+    </w:p>
+    <w:p>
+      <w:pPr>
+        <w:pStyle w:val="Heading3"/>
+      </w:pPr>
+      <w:bookmarkStart w:id="21" w:name="_Toc296586001"/>
+      <w:r>
+        <w:t>Reporting</w:t>
+      </w:r>
+      <w:bookmarkEnd w:id="21"/>
+    </w:p>
+    <w:p>
+      <w:pPr>
+        <w:pStyle w:val="Heading4"/>
+      </w:pPr>
+      <w:r>
+        <w:t>All instances of significant failures will be reported in the tracking system designated for the project.</w:t>
+      </w:r>
+    </w:p>
+    <w:p>
+      <w:pPr>
+        <w:pStyle w:val="Heading4"/>
+      </w:pPr>
+      <w:r>
+        <w:t>All issues which are declared “closed” by individuals should be cross-checked independently by the project tester, and re-opened if necessary.</w:t>
+      </w:r>
+    </w:p>
+    <w:p>
+      <w:pPr>
+        <w:pStyle w:val="Heading3"/>
+      </w:pPr>
+      <w:bookmarkStart w:id="22" w:name="_Toc296586002"/>
+      <w:r>
+        <w:t>Automation</w:t>
+      </w:r>
+      <w:bookmarkEnd w:id="22"/>
+    </w:p>
+    <w:p>
+      <w:pPr>
+        <w:pStyle w:val="Heading4"/>
+      </w:pPr>
+      <w:r>
+        <w:t>During this phase, as time allows, appropriate scripts and triggers will be constructed to allow new project changes to be automatically compiled, tested, and failure results relayed to the project tester.</w:t>
+      </w:r>
+      <w:r>
+        <w:t xml:space="preserve">  </w:t>
+      </w:r>
+      <w:r>
+        <w:rPr>
+          <w:b/>
+          <w:i w:val="0"/>
+          <w:color w:val="auto"/>
+          <w:sz w:val="20"/>
+          <w:szCs w:val="20"/>
+        </w:rPr>
+        <w:t>(Due to compressed time schedule, it is necessary to move up work on end-to-end automation.  Present expectation is to complete basic test automation before returning to work on 2.1.2 and 2.2.1.</w:t>
+      </w:r>
+      <w:r>
+        <w:rPr>
+          <w:b/>
+          <w:i w:val="0"/>
+          <w:color w:val="auto"/>
+          <w:sz w:val="20"/>
+          <w:szCs w:val="20"/>
+        </w:rPr>
+        <w:t xml:space="preserve">  7/14/11 </w:t>
+      </w:r>
+      <w:proofErr w:type="spellStart"/>
+      <w:r>
+        <w:rPr>
+          <w:b/>
+          <w:i w:val="0"/>
+          <w:color w:val="auto"/>
+          <w:sz w:val="20"/>
+          <w:szCs w:val="20"/>
+        </w:rPr>
+        <w:t>tiroger</w:t>
+      </w:r>
+      <w:proofErr w:type="spellEnd"/>
+      <w:r>
+        <w:rPr>
+          <w:b/>
+          <w:i w:val="0"/>
+          <w:color w:val="auto"/>
+          <w:sz w:val="20"/>
+          <w:szCs w:val="20"/>
+        </w:rPr>
+        <w:t>)</w:t>
+      </w:r>
+    </w:p>
+    <w:p>
+      <w:pPr>
+        <w:pStyle w:val="Heading2"/>
+      </w:pPr>
+      <w:bookmarkStart w:id="23" w:name="_Toc296586003"/>
       <w:r>
         <w:t>Ongoing</w:t>
       </w:r>
+      <w:bookmarkEnd w:id="23"/>
+    </w:p>
+    <w:p>
+      <w:pPr>
+        <w:pStyle w:val="Heading3"/>
+      </w:pPr>
+      <w:bookmarkStart w:id="24" w:name="_Toc296586004"/>
+      <w:r>
+        <w:t>Test development and maintenance</w:t>
+      </w:r>
       <w:bookmarkEnd w:id="24"/>
     </w:p>
     <w:p>
       <w:pPr>
+        <w:pStyle w:val="Heading4"/>
+      </w:pPr>
+      <w:r>
+        <w:t>Existing tests may require alteration if a component’s specifications change, otherwise all existing tests should require no maintenance.</w:t>
+      </w:r>
+    </w:p>
+    <w:p>
+      <w:pPr>
+        <w:pStyle w:val="Heading4"/>
+      </w:pPr>
+      <w:r>
+        <w:t>New tests may need to be constructed to accommodate new component functionality.</w:t>
+      </w:r>
+    </w:p>
+    <w:p>
+      <w:pPr>
         <w:pStyle w:val="Heading3"/>
       </w:pPr>
-      <w:bookmarkStart w:id="25" w:name="_Toc296586004"/>
-      <w:r>
-        <w:t>Test development and maintenance</w:t>
+      <w:bookmarkStart w:id="25" w:name="_Toc296586005"/>
+      <w:r>
+        <w:t>Reporting</w:t>
       </w:r>
       <w:bookmarkEnd w:id="25"/>
     </w:p>
@@ -3111,46 +3489,27 @@
       <w:pPr>
         <w:pStyle w:val="Heading4"/>
       </w:pPr>
-      <w:r>
-        <w:t>Existing tests may require alteration if a component’s specifications change, otherwise all existing tests should require no maintenance.</w:t>
-      </w:r>
-    </w:p>
-    <w:p>
-      <w:pPr>
-        <w:pStyle w:val="Heading4"/>
-      </w:pPr>
-      <w:r>
-        <w:t>New tests may need to be constructed to accommodate new component functionality.</w:t>
-      </w:r>
-    </w:p>
-    <w:p>
-      <w:pPr>
-        <w:pStyle w:val="Heading3"/>
-      </w:pPr>
-      <w:bookmarkStart w:id="26" w:name="_Toc296586005"/>
-      <w:r>
-        <w:t>Reporting</w:t>
+      <w:proofErr w:type="gramStart"/>
+      <w:r>
+        <w:t>See 2.2.2.</w:t>
+      </w:r>
+      <w:proofErr w:type="gramEnd"/>
+    </w:p>
+    <w:p>
+      <w:pPr>
+        <w:pStyle w:val="Heading1"/>
+      </w:pPr>
+      <w:bookmarkStart w:id="26" w:name="_Toc296586006"/>
+      <w:r>
+        <w:lastRenderedPageBreak/>
+        <w:t>Timel</w:t>
+      </w:r>
+      <w:bookmarkStart w:id="27" w:name="_GoBack"/>
+      <w:bookmarkEnd w:id="27"/>
+      <w:r>
+        <w:t>ine</w:t>
       </w:r>
       <w:bookmarkEnd w:id="26"/>
-    </w:p>
-    <w:p>
-      <w:pPr>
-        <w:pStyle w:val="Heading4"/>
-      </w:pPr>
-      <w:r>
-        <w:t>See 2.2.2.</w:t>
-      </w:r>
-    </w:p>
-    <w:p>
-      <w:pPr>
-        <w:pStyle w:val="Heading1"/>
-      </w:pPr>
-      <w:bookmarkStart w:id="27" w:name="_Toc296586006"/>
-      <w:r>
-        <w:lastRenderedPageBreak/>
-        <w:t>Timeline</w:t>
-      </w:r>
-      <w:bookmarkEnd w:id="27"/>
     </w:p>
     <w:p>
       <w:pPr>
@@ -5157,7 +5516,7 @@
 </file>
 
 <file path=customXml/itemProps1.xml><?xml version="1.0" encoding="utf-8"?>
-<ds:datastoreItem xmlns:ds="http://schemas.openxmlformats.org/officeDocument/2006/customXml" ds:itemID="{999FA2E8-49BD-4014-B50C-FAD1CC23BD65}">
+<ds:datastoreItem xmlns:ds="http://schemas.openxmlformats.org/officeDocument/2006/customXml" ds:itemID="{D138DABA-177E-4A01-8C83-CEC1C87F9088}">
   <ds:schemaRefs>
     <ds:schemaRef ds:uri="http://schemas.openxmlformats.org/officeDocument/2006/bibliography"/>
   </ds:schemaRefs>

</xml_diff>